<commit_message>
Adds more details on cover page
</commit_message>
<xml_diff>
--- a/Lab4_INF3405/INF3405.docx
+++ b/Lab4_INF3405/INF3405.docx
@@ -14,6 +14,60 @@
           <w:lang w:val="fr-CA"/>
         </w:rPr>
       </w:pPr>
+      <w:r>
+        <w:rPr>
+          <w:noProof/>
+          <w:lang w:val="en-US" w:eastAsia="ko-KR"/>
+        </w:rPr>
+        <w:drawing>
+          <wp:inline distT="0" distB="0" distL="0" distR="0">
+            <wp:extent cx="3446994" cy="1638350"/>
+            <wp:effectExtent l="0" t="0" r="1270" b="0"/>
+            <wp:docPr id="1" name="Picture 1" descr="http://www.polymtl.ca/sc/img/logoType/logoGenie/EN/droite/polytechnique_genie_droite_eng_rgb.png"/>
+            <wp:cNvGraphicFramePr>
+              <a:graphicFrameLocks xmlns:a="http://schemas.openxmlformats.org/drawingml/2006/main" noChangeAspect="1"/>
+            </wp:cNvGraphicFramePr>
+            <a:graphic xmlns:a="http://schemas.openxmlformats.org/drawingml/2006/main">
+              <a:graphicData uri="http://schemas.openxmlformats.org/drawingml/2006/picture">
+                <pic:pic xmlns:pic="http://schemas.openxmlformats.org/drawingml/2006/picture">
+                  <pic:nvPicPr>
+                    <pic:cNvPr id="0" name="Picture 1" descr="http://www.polymtl.ca/sc/img/logoType/logoGenie/EN/droite/polytechnique_genie_droite_eng_rgb.png"/>
+                    <pic:cNvPicPr>
+                      <a:picLocks noChangeAspect="1" noChangeArrowheads="1"/>
+                    </pic:cNvPicPr>
+                  </pic:nvPicPr>
+                  <pic:blipFill>
+                    <a:blip r:embed="rId4" cstate="print">
+                      <a:extLst>
+                        <a:ext uri="{28A0092B-C50C-407E-A947-70E740481C1C}">
+                          <a14:useLocalDpi xmlns:a14="http://schemas.microsoft.com/office/drawing/2010/main" val="0"/>
+                        </a:ext>
+                      </a:extLst>
+                    </a:blip>
+                    <a:srcRect/>
+                    <a:stretch>
+                      <a:fillRect/>
+                    </a:stretch>
+                  </pic:blipFill>
+                  <pic:spPr bwMode="auto">
+                    <a:xfrm>
+                      <a:off x="0" y="0"/>
+                      <a:ext cx="3462701" cy="1645815"/>
+                    </a:xfrm>
+                    <a:prstGeom prst="rect">
+                      <a:avLst/>
+                    </a:prstGeom>
+                    <a:noFill/>
+                    <a:ln>
+                      <a:noFill/>
+                    </a:ln>
+                  </pic:spPr>
+                </pic:pic>
+              </a:graphicData>
+            </a:graphic>
+          </wp:inline>
+        </w:drawing>
+      </w:r>
     </w:p>
     <w:p>
       <w:pPr>
@@ -32,37 +86,42 @@
       <w:pPr>
         <w:jc w:val="center"/>
         <w:rPr>
-          <w:rFonts w:asciiTheme="majorHAnsi" w:eastAsiaTheme="majorEastAsia" w:hAnsiTheme="majorHAnsi" w:cstheme="majorBidi"/>
-          <w:spacing w:val="-10"/>
-          <w:kern w:val="28"/>
-          <w:sz w:val="40"/>
-          <w:szCs w:val="40"/>
-          <w:lang w:val="fr-CA"/>
-        </w:rPr>
-      </w:pPr>
+          <w:rFonts w:cs="Times New Roman"/>
+          <w:sz w:val="56"/>
+          <w:szCs w:val="52"/>
+          <w:lang w:val="fr-CA"/>
+        </w:rPr>
+      </w:pPr>
+      <w:r>
+        <w:rPr>
+          <w:rFonts w:cs="Times New Roman"/>
+          <w:sz w:val="56"/>
+          <w:szCs w:val="52"/>
+          <w:lang w:val="fr-CA"/>
+        </w:rPr>
+        <w:t xml:space="preserve">École Polytechnique de Montréal </w:t>
+      </w:r>
     </w:p>
     <w:p>
       <w:pPr>
         <w:jc w:val="center"/>
         <w:rPr>
-          <w:rFonts w:asciiTheme="majorHAnsi" w:eastAsiaTheme="majorEastAsia" w:hAnsiTheme="majorHAnsi" w:cstheme="majorBidi"/>
-          <w:spacing w:val="-10"/>
-          <w:kern w:val="28"/>
-          <w:sz w:val="40"/>
-          <w:szCs w:val="40"/>
-          <w:lang w:val="fr-CA"/>
-        </w:rPr>
-      </w:pPr>
+          <w:sz w:val="32"/>
+          <w:lang w:val="fr-CA"/>
+        </w:rPr>
+      </w:pPr>
+      <w:r>
+        <w:rPr>
+          <w:sz w:val="32"/>
+          <w:lang w:val="fr-CA"/>
+        </w:rPr>
+        <w:t xml:space="preserve">Département Génie Informatique et Génie Logiciel </w:t>
+      </w:r>
     </w:p>
     <w:p>
       <w:pPr>
         <w:jc w:val="center"/>
         <w:rPr>
-          <w:rFonts w:asciiTheme="majorHAnsi" w:eastAsiaTheme="majorEastAsia" w:hAnsiTheme="majorHAnsi" w:cstheme="majorBidi"/>
-          <w:spacing w:val="-10"/>
-          <w:kern w:val="28"/>
-          <w:sz w:val="40"/>
-          <w:szCs w:val="40"/>
           <w:lang w:val="fr-CA"/>
         </w:rPr>
       </w:pPr>
@@ -71,67 +130,47 @@
       <w:pPr>
         <w:jc w:val="center"/>
         <w:rPr>
-          <w:rFonts w:asciiTheme="majorHAnsi" w:eastAsiaTheme="majorEastAsia" w:hAnsiTheme="majorHAnsi" w:cstheme="majorBidi"/>
-          <w:spacing w:val="-10"/>
-          <w:kern w:val="28"/>
-          <w:sz w:val="40"/>
-          <w:szCs w:val="40"/>
-          <w:lang w:val="fr-CA"/>
-        </w:rPr>
-      </w:pPr>
-      <w:r>
-        <w:rPr>
-          <w:rFonts w:asciiTheme="majorHAnsi" w:eastAsiaTheme="majorEastAsia" w:hAnsiTheme="majorHAnsi" w:cstheme="majorBidi"/>
-          <w:spacing w:val="-10"/>
-          <w:kern w:val="28"/>
-          <w:sz w:val="40"/>
-          <w:szCs w:val="40"/>
-          <w:lang w:val="fr-CA"/>
-        </w:rPr>
-        <w:t>INF3405</w:t>
-      </w:r>
+          <w:lang w:val="fr-CA"/>
+        </w:rPr>
+      </w:pPr>
     </w:p>
     <w:p>
       <w:pPr>
         <w:jc w:val="center"/>
         <w:rPr>
-          <w:rFonts w:asciiTheme="majorHAnsi" w:eastAsiaTheme="majorEastAsia" w:hAnsiTheme="majorHAnsi" w:cstheme="majorBidi"/>
-          <w:spacing w:val="-10"/>
-          <w:kern w:val="28"/>
-          <w:sz w:val="40"/>
-          <w:szCs w:val="40"/>
-          <w:lang w:val="fr-CA"/>
-        </w:rPr>
-      </w:pPr>
-      <w:r>
-        <w:rPr>
-          <w:rFonts w:asciiTheme="majorHAnsi" w:eastAsiaTheme="majorEastAsia" w:hAnsiTheme="majorHAnsi" w:cstheme="majorBidi"/>
-          <w:spacing w:val="-10"/>
-          <w:kern w:val="28"/>
-          <w:sz w:val="40"/>
-          <w:szCs w:val="40"/>
-          <w:lang w:val="fr-CA"/>
-        </w:rPr>
-        <w:t>Réseaux Informatiques</w:t>
-      </w:r>
-    </w:p>
-    <w:p>
-      <w:pPr>
-        <w:rPr>
-          <w:lang w:val="fr-CA"/>
-        </w:rPr>
-      </w:pPr>
-    </w:p>
-    <w:p>
-      <w:pPr>
-        <w:rPr>
-          <w:lang w:val="fr-CA"/>
-        </w:rPr>
-      </w:pPr>
-    </w:p>
-    <w:p>
-      <w:pPr>
-        <w:rPr>
+          <w:sz w:val="32"/>
+          <w:lang w:val="fr-CA"/>
+        </w:rPr>
+      </w:pPr>
+      <w:r>
+        <w:rPr>
+          <w:sz w:val="32"/>
+          <w:lang w:val="fr-CA"/>
+        </w:rPr>
+        <w:t>INF3405 – Réseaux Informatiques</w:t>
+      </w:r>
+    </w:p>
+    <w:p>
+      <w:pPr>
+        <w:jc w:val="center"/>
+        <w:rPr>
+          <w:sz w:val="28"/>
+          <w:lang w:val="fr-CA"/>
+        </w:rPr>
+      </w:pPr>
+      <w:r>
+        <w:rPr>
+          <w:sz w:val="28"/>
+          <w:lang w:val="fr-CA"/>
+        </w:rPr>
+        <w:t>Hiver 2017</w:t>
+      </w:r>
+    </w:p>
+    <w:p>
+      <w:pPr>
+        <w:jc w:val="center"/>
+        <w:rPr>
+          <w:sz w:val="28"/>
           <w:lang w:val="fr-CA"/>
         </w:rPr>
       </w:pPr>
@@ -142,21 +181,47 @@
         <w:ind w:left="640"/>
         <w:jc w:val="center"/>
         <w:rPr>
-          <w:rFonts w:ascii="Arial" w:eastAsia="Arial" w:hAnsi="Arial"/>
-          <w:b/>
-          <w:lang w:val="fr-CA"/>
-        </w:rPr>
-      </w:pPr>
-      <w:r>
-        <w:rPr>
-          <w:rFonts w:ascii="Arial" w:eastAsia="Arial" w:hAnsi="Arial"/>
-          <w:b/>
-          <w:lang w:val="fr-CA"/>
-        </w:rPr>
-        <w:t>Projet de session</w:t>
-      </w:r>
-    </w:p>
-    <w:p/>
+          <w:rFonts w:eastAsia="Arial" w:cs="Times New Roman"/>
+          <w:lang w:val="fr-CA"/>
+        </w:rPr>
+      </w:pPr>
+      <w:r>
+        <w:rPr>
+          <w:rFonts w:eastAsia="Arial" w:cs="Times New Roman"/>
+          <w:lang w:val="fr-CA"/>
+        </w:rPr>
+        <w:t xml:space="preserve">Projet de session </w:t>
+      </w:r>
+    </w:p>
+    <w:p>
+      <w:pPr>
+        <w:spacing w:line="0" w:lineRule="atLeast"/>
+        <w:ind w:left="640"/>
+        <w:jc w:val="center"/>
+        <w:rPr>
+          <w:rFonts w:cs="Times New Roman"/>
+          <w:lang w:val="fr-CA"/>
+        </w:rPr>
+      </w:pPr>
+      <w:r>
+        <w:rPr>
+          <w:rFonts w:cs="Times New Roman"/>
+          <w:lang w:val="fr-CA"/>
+        </w:rPr>
+        <w:t>Système de questionnaire interactif</w:t>
+      </w:r>
+    </w:p>
+    <w:p>
+      <w:pPr>
+        <w:spacing w:line="0" w:lineRule="atLeast"/>
+        <w:ind w:left="640"/>
+        <w:jc w:val="center"/>
+        <w:rPr>
+          <w:rFonts w:eastAsia="Arial" w:cs="Times New Roman"/>
+          <w:lang w:val="fr-CA"/>
+        </w:rPr>
+      </w:pPr>
+    </w:p>
     <w:tbl>
       <w:tblPr>
         <w:tblStyle w:val="TableGrid"/>
@@ -165,8 +230,8 @@
         <w:tblLook w:val="04A0" w:firstRow="1" w:lastRow="0" w:firstColumn="1" w:lastColumn="0" w:noHBand="0" w:noVBand="1"/>
       </w:tblPr>
       <w:tblGrid>
-        <w:gridCol w:w="1563"/>
-        <w:gridCol w:w="2103"/>
+        <w:gridCol w:w="923"/>
+        <w:gridCol w:w="1976"/>
         <w:gridCol w:w="1830"/>
       </w:tblGrid>
       <w:tr>
@@ -175,7 +240,7 @@
         </w:trPr>
         <w:tc>
           <w:tcPr>
-            <w:tcW w:w="1563" w:type="dxa"/>
+            <w:tcW w:w="923" w:type="dxa"/>
           </w:tcPr>
           <w:p>
             <w:pPr>
@@ -198,7 +263,7 @@
         </w:tc>
         <w:tc>
           <w:tcPr>
-            <w:tcW w:w="2103" w:type="dxa"/>
+            <w:tcW w:w="1976" w:type="dxa"/>
           </w:tcPr>
           <w:p>
             <w:pPr>
@@ -249,7 +314,7 @@
         </w:trPr>
         <w:tc>
           <w:tcPr>
-            <w:tcW w:w="1563" w:type="dxa"/>
+            <w:tcW w:w="923" w:type="dxa"/>
           </w:tcPr>
           <w:p>
             <w:pPr>
@@ -270,7 +335,7 @@
         </w:tc>
         <w:tc>
           <w:tcPr>
-            <w:tcW w:w="2103" w:type="dxa"/>
+            <w:tcW w:w="1976" w:type="dxa"/>
           </w:tcPr>
           <w:p>
             <w:pPr>
@@ -280,12 +345,21 @@
                 <w:lang w:val="fr-CA"/>
               </w:rPr>
             </w:pPr>
+            <w:proofErr w:type="spellStart"/>
             <w:r>
               <w:rPr>
                 <w:szCs w:val="24"/>
                 <w:lang w:val="fr-CA"/>
               </w:rPr>
-              <w:t>Sanghyuk(Chris)</w:t>
+              <w:t>Sanghyuk</w:t>
+            </w:r>
+            <w:proofErr w:type="spellEnd"/>
+            <w:r>
+              <w:rPr>
+                <w:szCs w:val="24"/>
+                <w:lang w:val="fr-CA"/>
+              </w:rPr>
+              <w:t>(Chris)</w:t>
             </w:r>
           </w:p>
         </w:tc>
@@ -318,7 +392,7 @@
         </w:trPr>
         <w:tc>
           <w:tcPr>
-            <w:tcW w:w="1563" w:type="dxa"/>
+            <w:tcW w:w="923" w:type="dxa"/>
           </w:tcPr>
           <w:p>
             <w:pPr>
@@ -332,7 +406,7 @@
         </w:tc>
         <w:tc>
           <w:tcPr>
-            <w:tcW w:w="2103" w:type="dxa"/>
+            <w:tcW w:w="1976" w:type="dxa"/>
           </w:tcPr>
           <w:p>
             <w:pPr>
@@ -363,8 +437,6 @@
     <w:p/>
     <w:p/>
     <w:p/>
-    <w:p/>
-    <w:p/>
     <w:p>
       <w:pPr>
         <w:jc w:val="center"/>
@@ -406,24 +478,14 @@
     </w:p>
     <w:p>
       <w:pPr>
-        <w:rPr>
-          <w:lang w:val="fr-CA"/>
-        </w:rPr>
-      </w:pPr>
-    </w:p>
-    <w:p>
-      <w:pPr>
-        <w:rPr>
-          <w:lang w:val="fr-CA"/>
-        </w:rPr>
-      </w:pPr>
-    </w:p>
-    <w:p>
-      <w:pPr>
-        <w:rPr>
-          <w:lang w:val="fr-CA"/>
-        </w:rPr>
-      </w:pPr>
+        <w:jc w:val="center"/>
+        <w:rPr>
+          <w:lang w:val="fr-CA"/>
+        </w:rPr>
+      </w:pPr>
+      <w:r>
+        <w:t>08 Avril 2017</w:t>
+      </w:r>
     </w:p>
     <w:p>
       <w:pPr>
@@ -439,6 +501,8 @@
           <w:lang w:val="fr-CA"/>
         </w:rPr>
       </w:pPr>
+      <w:bookmarkStart w:id="0" w:name="_GoBack"/>
+      <w:bookmarkEnd w:id="0"/>
       <w:r>
         <w:rPr>
           <w:lang w:val="fr-CA"/>
@@ -649,66 +713,60 @@
         <w:rPr>
           <w:lang w:val="fr-CA"/>
         </w:rPr>
+        <w:t xml:space="preserve"> adresse IP du poste, port d’écoute</w:t>
+      </w:r>
+      <w:r>
+        <w:rPr>
+          <w:lang w:val="fr-CA"/>
+        </w:rPr>
+        <w:t xml:space="preserve"> (un port entre 10000 et 10050),</w:t>
+      </w:r>
+      <w:r>
+        <w:rPr>
+          <w:lang w:val="fr-CA"/>
+        </w:rPr>
+        <w:t xml:space="preserve"> durée du « sondage » (en secondes)</w:t>
+      </w:r>
+      <w:r>
+        <w:rPr>
+          <w:lang w:val="fr-CA"/>
+        </w:rPr>
+        <w:t xml:space="preserve"> et </w:t>
+      </w:r>
+      <w:r>
+        <w:rPr>
+          <w:lang w:val="fr-CA"/>
+        </w:rPr>
+        <w:t>une question</w:t>
+      </w:r>
+      <w:r>
+        <w:rPr>
+          <w:lang w:val="fr-CA"/>
+        </w:rPr>
+        <w:t xml:space="preserve"> au maximum 500 caractères</w:t>
+      </w:r>
+      <w:r>
+        <w:rPr>
+          <w:lang w:val="fr-CA"/>
+        </w:rPr>
+        <w:t xml:space="preserve"> qui va aussi</w:t>
+      </w:r>
+      <w:r>
+        <w:rPr>
+          <w:lang w:val="fr-CA"/>
+        </w:rPr>
+        <w:t xml:space="preserve"> être</w:t>
+      </w:r>
+      <w:r>
+        <w:rPr>
+          <w:lang w:val="fr-CA"/>
+        </w:rPr>
         <w:t xml:space="preserve"> </w:t>
       </w:r>
       <w:r>
         <w:rPr>
           <w:lang w:val="fr-CA"/>
         </w:rPr>
-        <w:t>adresse IP du poste, port d’écoute</w:t>
-      </w:r>
-      <w:r>
-        <w:rPr>
-          <w:lang w:val="fr-CA"/>
-        </w:rPr>
-        <w:t xml:space="preserve"> (un port entre 10000 et 10050),</w:t>
-      </w:r>
-      <w:r>
-        <w:rPr>
-          <w:lang w:val="fr-CA"/>
-        </w:rPr>
-        <w:t xml:space="preserve"> durée du « sondage » (en secondes)</w:t>
-      </w:r>
-      <w:r>
-        <w:rPr>
-          <w:lang w:val="fr-CA"/>
-        </w:rPr>
-        <w:t xml:space="preserve"> et </w:t>
-      </w:r>
-      <w:r>
-        <w:rPr>
-          <w:lang w:val="fr-CA"/>
-        </w:rPr>
-        <w:t>une question</w:t>
-      </w:r>
-      <w:r>
-        <w:rPr>
-          <w:lang w:val="fr-CA"/>
-        </w:rPr>
-        <w:t xml:space="preserve"> au maximum 500 caractères</w:t>
-      </w:r>
-      <w:r>
-        <w:rPr>
-          <w:lang w:val="fr-CA"/>
-        </w:rPr>
-        <w:t xml:space="preserve"> qui va aussi</w:t>
-      </w:r>
-      <w:r>
-        <w:rPr>
-          <w:lang w:val="fr-CA"/>
-        </w:rPr>
-        <w:t xml:space="preserve"> être</w:t>
-      </w:r>
-      <w:r>
-        <w:rPr>
-          <w:lang w:val="fr-CA"/>
-        </w:rPr>
-        <w:t xml:space="preserve"> </w:t>
-      </w:r>
-      <w:r>
-        <w:rPr>
-          <w:lang w:val="fr-CA"/>
-        </w:rPr>
         <w:t>affichée sur</w:t>
       </w:r>
       <w:r>
@@ -721,192 +779,202 @@
     <w:p>
       <w:pPr>
         <w:rPr>
+          <w:lang w:val="fr-CA" w:eastAsia="ko-KR"/>
+        </w:rPr>
+      </w:pPr>
+      <w:r>
+        <w:rPr>
+          <w:lang w:val="fr-CA" w:eastAsia="ko-KR"/>
+        </w:rPr>
+        <w:t>Les étudiants, dans ce cas, les clients</w:t>
+      </w:r>
+      <w:r>
+        <w:rPr>
+          <w:lang w:val="fr-CA" w:eastAsia="ko-KR"/>
+        </w:rPr>
+        <w:t xml:space="preserve">, l’application demande </w:t>
+      </w:r>
+      <w:r>
+        <w:rPr>
+          <w:lang w:val="fr-CA"/>
+        </w:rPr>
+        <w:t>l’adresse IP du serveur, et le port du serveur.</w:t>
+      </w:r>
+      <w:r>
+        <w:rPr>
+          <w:lang w:val="fr-CA"/>
+        </w:rPr>
+        <w:t xml:space="preserve">  Les clients doivent répondre </w:t>
+      </w:r>
+      <w:r>
+        <w:rPr>
+          <w:lang w:val="fr-CA"/>
+        </w:rPr>
+        <w:t>à la question</w:t>
+      </w:r>
+      <w:r>
+        <w:rPr>
+          <w:lang w:val="fr-CA"/>
+        </w:rPr>
+        <w:t xml:space="preserve"> dans le temps limité. </w:t>
+      </w:r>
+      <w:r>
+        <w:rPr>
+          <w:lang w:val="fr-CA"/>
+        </w:rPr>
+        <w:t xml:space="preserve">La connexion est </w:t>
+      </w:r>
+      <w:r>
+        <w:rPr>
+          <w:lang w:val="fr-CA"/>
+        </w:rPr>
+        <w:t>refusée</w:t>
+      </w:r>
+      <w:r>
+        <w:rPr>
+          <w:lang w:val="fr-CA"/>
+        </w:rPr>
+        <w:t xml:space="preserve"> si </w:t>
+      </w:r>
+      <w:r>
+        <w:rPr>
+          <w:lang w:val="fr-CA"/>
+        </w:rPr>
+        <w:t xml:space="preserve">le temps de remise est déjà expiré et le client affiche </w:t>
+      </w:r>
+      <w:r>
+        <w:rPr>
+          <w:lang w:val="fr-CA"/>
+        </w:rPr>
+        <w:t>« Le sondage a expiré »</w:t>
+      </w:r>
+      <w:r>
+        <w:rPr>
+          <w:lang w:val="fr-CA"/>
+        </w:rPr>
+        <w:t xml:space="preserve">. </w:t>
+      </w:r>
+      <w:r>
+        <w:rPr>
+          <w:lang w:val="fr-CA"/>
+        </w:rPr>
+        <w:t xml:space="preserve">Dans le cas contraire où </w:t>
+      </w:r>
+      <w:r>
+        <w:rPr>
+          <w:lang w:val="fr-CA"/>
+        </w:rPr>
+        <w:t xml:space="preserve">la connexion est acceptée, </w:t>
+      </w:r>
+      <w:r>
+        <w:rPr>
+          <w:lang w:val="fr-CA"/>
+        </w:rPr>
+        <w:t>le serveur envoie la question au client. Le client demande à l’utilisa</w:t>
+      </w:r>
+      <w:r>
+        <w:rPr>
+          <w:lang w:val="fr-CA"/>
+        </w:rPr>
+        <w:t>teur de donner sa réponse au maximum de</w:t>
+      </w:r>
+      <w:r>
+        <w:rPr>
+          <w:lang w:val="fr-CA"/>
+        </w:rPr>
+        <w:t xml:space="preserve"> 200 caractères, puis l’envoi au serveur. À la réception de cette réponse, le serveur affiche l’adresse IP et le port sources </w:t>
+      </w:r>
+      <w:r>
+        <w:rPr>
+          <w:lang w:val="fr-CA"/>
+        </w:rPr>
+        <w:t>du client</w:t>
+      </w:r>
+      <w:r>
+        <w:rPr>
+          <w:lang w:val="fr-CA"/>
+        </w:rPr>
+        <w:t xml:space="preserve"> ainsi que la réponse en elle-même.</w:t>
+      </w:r>
+      <w:r>
+        <w:rPr>
+          <w:lang w:val="fr-CA"/>
+        </w:rPr>
+        <w:t xml:space="preserve">  </w:t>
+      </w:r>
+    </w:p>
+    <w:p>
+      <w:pPr>
+        <w:rPr>
+          <w:lang w:val="fr-CA"/>
+        </w:rPr>
+      </w:pPr>
+    </w:p>
+    <w:p>
+      <w:pPr>
+        <w:pStyle w:val="Heading1"/>
+        <w:rPr>
+          <w:lang w:val="fr-CA"/>
+        </w:rPr>
+      </w:pPr>
+      <w:r>
+        <w:rPr>
+          <w:lang w:val="fr-CA"/>
+        </w:rPr>
+        <w:t>Présentation</w:t>
+      </w:r>
+    </w:p>
+    <w:p>
+      <w:pPr>
+        <w:rPr>
+          <w:lang w:val="fr-CA"/>
+        </w:rPr>
+      </w:pPr>
+    </w:p>
+    <w:p>
+      <w:pPr>
+        <w:rPr>
+          <w:lang w:val="fr-CA" w:eastAsia="ko-KR"/>
+        </w:rPr>
+      </w:pPr>
+      <w:r>
+        <w:rPr>
           <w:rFonts w:hint="eastAsia"/>
           <w:lang w:val="fr-CA" w:eastAsia="ko-KR"/>
         </w:rPr>
-      </w:pPr>
-      <w:r>
-        <w:rPr>
-          <w:lang w:val="fr-CA" w:eastAsia="ko-KR"/>
-        </w:rPr>
-        <w:t>Les étudiants, dans ce cas, les clients</w:t>
-      </w:r>
-      <w:r>
-        <w:rPr>
-          <w:lang w:val="fr-CA" w:eastAsia="ko-KR"/>
-        </w:rPr>
-        <w:t xml:space="preserve">, l’application demande </w:t>
-      </w:r>
-      <w:r>
-        <w:rPr>
-          <w:lang w:val="fr-CA"/>
-        </w:rPr>
-        <w:t>l’adresse IP du serveur, et le port du serveur.</w:t>
-      </w:r>
-      <w:r>
-        <w:rPr>
-          <w:lang w:val="fr-CA"/>
-        </w:rPr>
-        <w:t xml:space="preserve">  Les clients doivent répondre </w:t>
-      </w:r>
-      <w:r>
-        <w:rPr>
-          <w:lang w:val="fr-CA"/>
-        </w:rPr>
-        <w:t>à la question</w:t>
-      </w:r>
-      <w:r>
-        <w:rPr>
-          <w:lang w:val="fr-CA"/>
-        </w:rPr>
-        <w:t xml:space="preserve"> dans le temps limité. </w:t>
-      </w:r>
-      <w:r>
-        <w:rPr>
-          <w:lang w:val="fr-CA"/>
-        </w:rPr>
-        <w:t xml:space="preserve">La connexion est </w:t>
-      </w:r>
-      <w:r>
-        <w:rPr>
-          <w:lang w:val="fr-CA"/>
-        </w:rPr>
-        <w:t>refusée</w:t>
-      </w:r>
-      <w:r>
-        <w:rPr>
-          <w:lang w:val="fr-CA"/>
-        </w:rPr>
-        <w:t xml:space="preserve"> si </w:t>
-      </w:r>
-      <w:r>
-        <w:rPr>
-          <w:lang w:val="fr-CA"/>
-        </w:rPr>
-        <w:t xml:space="preserve">le temps de remise est déjà expiré et le client affiche </w:t>
-      </w:r>
-      <w:r>
-        <w:rPr>
-          <w:lang w:val="fr-CA"/>
-        </w:rPr>
-        <w:t>« Le sondage a expiré »</w:t>
-      </w:r>
-      <w:r>
-        <w:rPr>
-          <w:lang w:val="fr-CA"/>
+        <w:t xml:space="preserve">La programmation des sockets peut </w:t>
+      </w:r>
+      <w:r>
+        <w:rPr>
+          <w:lang w:val="fr-CA" w:eastAsia="ko-KR"/>
+        </w:rPr>
+        <w:t xml:space="preserve">être réalisée par plusieurs langue. </w:t>
+      </w:r>
+      <w:r>
+        <w:rPr>
+          <w:lang w:val="fr-CA" w:eastAsia="ko-KR"/>
+        </w:rPr>
+        <w:t xml:space="preserve">Parmi eux, Java est choisi </w:t>
+      </w:r>
+      <w:r>
+        <w:rPr>
+          <w:lang w:val="fr-CA" w:eastAsia="ko-KR"/>
+        </w:rPr>
+        <w:t xml:space="preserve">pour ce travail pratique avec IDE de </w:t>
+      </w:r>
+      <w:proofErr w:type="spellStart"/>
+      <w:r>
+        <w:rPr>
+          <w:lang w:val="fr-CA" w:eastAsia="ko-KR"/>
+        </w:rPr>
+        <w:t>Netbeans</w:t>
+      </w:r>
+      <w:proofErr w:type="spellEnd"/>
+      <w:r>
+        <w:rPr>
+          <w:lang w:val="fr-CA" w:eastAsia="ko-KR"/>
         </w:rPr>
         <w:t xml:space="preserve">. </w:t>
-      </w:r>
-      <w:r>
-        <w:rPr>
-          <w:lang w:val="fr-CA"/>
-        </w:rPr>
-        <w:t xml:space="preserve">Dans le cas contraire où </w:t>
-      </w:r>
-      <w:r>
-        <w:rPr>
-          <w:lang w:val="fr-CA"/>
-        </w:rPr>
-        <w:t xml:space="preserve">la connexion est acceptée, </w:t>
-      </w:r>
-      <w:r>
-        <w:rPr>
-          <w:lang w:val="fr-CA"/>
-        </w:rPr>
-        <w:t>le serveur envoie la question au client. Le client demande à l’utilisa</w:t>
-      </w:r>
-      <w:r>
-        <w:rPr>
-          <w:lang w:val="fr-CA"/>
-        </w:rPr>
-        <w:t>teur de donner sa réponse au maximum de</w:t>
-      </w:r>
-      <w:r>
-        <w:rPr>
-          <w:lang w:val="fr-CA"/>
-        </w:rPr>
-        <w:t xml:space="preserve"> 200 caractères, puis l’envoi au serveur. À la réception de cette réponse, le serveur affiche l’adresse IP et le port sources </w:t>
-      </w:r>
-      <w:r>
-        <w:rPr>
-          <w:lang w:val="fr-CA"/>
-        </w:rPr>
-        <w:t>du client</w:t>
-      </w:r>
-      <w:bookmarkStart w:id="0" w:name="_GoBack"/>
-      <w:bookmarkEnd w:id="0"/>
-      <w:r>
-        <w:rPr>
-          <w:lang w:val="fr-CA"/>
-        </w:rPr>
-        <w:t xml:space="preserve"> ainsi que la réponse en elle-même.</w:t>
-      </w:r>
-      <w:r>
-        <w:rPr>
-          <w:lang w:val="fr-CA"/>
-        </w:rPr>
-        <w:t xml:space="preserve">  </w:t>
-      </w:r>
-    </w:p>
-    <w:p>
-      <w:pPr>
-        <w:rPr>
-          <w:lang w:val="fr-CA"/>
-        </w:rPr>
-      </w:pPr>
-    </w:p>
-    <w:p>
-      <w:pPr>
-        <w:pStyle w:val="Heading1"/>
-        <w:rPr>
-          <w:lang w:val="fr-CA"/>
-        </w:rPr>
-      </w:pPr>
-      <w:r>
-        <w:rPr>
-          <w:lang w:val="fr-CA"/>
-        </w:rPr>
-        <w:t>Présentation</w:t>
-      </w:r>
-    </w:p>
-    <w:p>
-      <w:pPr>
-        <w:rPr>
-          <w:lang w:val="fr-CA"/>
-        </w:rPr>
-      </w:pPr>
-    </w:p>
-    <w:p>
-      <w:pPr>
-        <w:rPr>
-          <w:rFonts w:hint="eastAsia"/>
-          <w:lang w:val="fr-CA" w:eastAsia="ko-KR"/>
-        </w:rPr>
-      </w:pPr>
-      <w:r>
-        <w:rPr>
-          <w:rFonts w:hint="eastAsia"/>
-          <w:lang w:val="fr-CA" w:eastAsia="ko-KR"/>
-        </w:rPr>
-        <w:t xml:space="preserve">La programmation des sockets peut </w:t>
-      </w:r>
-      <w:r>
-        <w:rPr>
-          <w:lang w:val="fr-CA" w:eastAsia="ko-KR"/>
-        </w:rPr>
-        <w:t xml:space="preserve">être réalisée par plusieurs langue. </w:t>
-      </w:r>
-      <w:r>
-        <w:rPr>
-          <w:lang w:val="fr-CA" w:eastAsia="ko-KR"/>
-        </w:rPr>
-        <w:t xml:space="preserve">Parmi eux, Java est choisi </w:t>
-      </w:r>
-      <w:r>
-        <w:rPr>
-          <w:lang w:val="fr-CA" w:eastAsia="ko-KR"/>
-        </w:rPr>
-        <w:t xml:space="preserve">pour ce travail pratique avec IDE de Netbeans. </w:t>
       </w:r>
     </w:p>
     <w:sectPr>

</xml_diff>